<commit_message>
R script to read NHA template into database
Still need to work out details on what fields will be pulled into the database
</commit_message>
<xml_diff>
--- a/output/TownHillBarren.docx
+++ b/output/TownHillBarren.docx
@@ -17,10 +17,10 @@
         <w:pStyle w:val="FirstParagraph"/>
       </w:pPr>
       <w:r>
-        <w:t xml:space="preserve">Site significance rank: S</w:t>
-      </w:r>
-      <w:r>
-        <w:br w:type="textWrapping"/>
+        <w:t xml:space="preserve">Site significance rank: |SigB| S</w:t>
+      </w:r>
+      <w:r>
+        <w:t xml:space="preserve"> </w:t>
       </w:r>
       <w:r>
         <w:t xml:space="preserve">NHA Join ID: ct70362</w:t>
@@ -2402,7 +2402,7 @@
         <w:pStyle w:val="FirstParagraph"/>
       </w:pPr>
       <w:r>
-        <w:t xml:space="preserve">|PHOTO1_B|</w:t>
+        <w:t xml:space="preserve">|PHOTO3_B|</w:t>
       </w:r>
       <w:r>
         <w:br w:type="textWrapping"/>
@@ -2417,7 +2417,7 @@
         <w:br w:type="textWrapping"/>
       </w:r>
       <w:r>
-        <w:t xml:space="preserve">* Photographer Name:</w:t>
+        <w:t xml:space="preserve">1. Photographer Name:</w:t>
       </w:r>
       <w:r>
         <w:t xml:space="preserve"> </w:t>
@@ -2432,7 +2432,7 @@
         <w:br w:type="textWrapping"/>
       </w:r>
       <w:r>
-        <w:t xml:space="preserve">* Photo caption:</w:t>
+        <w:t xml:space="preserve">2. Photo caption:</w:t>
       </w:r>
       <w:r>
         <w:t xml:space="preserve"> </w:t>
@@ -2444,15 +2444,15 @@
         <w:t xml:space="preserve">enter short description of photo here</w:t>
       </w:r>
       <w:r>
+        <w:br w:type="textWrapping"/>
+      </w:r>
+      <w:r>
+        <w:t xml:space="preserve">3. Photo file name:</w:t>
+      </w:r>
+      <w:r>
         <w:t xml:space="preserve"> </w:t>
       </w:r>
       <w:r>
-        <w:t xml:space="preserve">* Photo file name:</w:t>
-      </w:r>
-      <w:r>
-        <w:t xml:space="preserve"> </w:t>
-      </w:r>
-      <w:r>
         <w:rPr>
           <w:i/>
         </w:rPr>
@@ -2464,7 +2464,7 @@
         <w:pStyle w:val="BodyText"/>
       </w:pPr>
       <w:r>
-        <w:t xml:space="preserve">|PHOTO1_E|</w:t>
+        <w:t xml:space="preserve">|PHOTO3_E|</w:t>
       </w:r>
     </w:p>
     <w:p>
@@ -2968,10 +2968,64 @@
     </w:lvlOverride>
   </w:num>
   <w:num w:numId="1004">
-    <w:abstractNumId w:val="991"/>
+    <w:abstractNumId w:val="99411"/>
+    <w:lvlOverride w:ilvl="0">
+      <w:startOverride w:val="1"/>
+    </w:lvlOverride>
+    <w:lvlOverride w:ilvl="1">
+      <w:startOverride w:val="1"/>
+    </w:lvlOverride>
+    <w:lvlOverride w:ilvl="2">
+      <w:startOverride w:val="1"/>
+    </w:lvlOverride>
+    <w:lvlOverride w:ilvl="3">
+      <w:startOverride w:val="1"/>
+    </w:lvlOverride>
+    <w:lvlOverride w:ilvl="4">
+      <w:startOverride w:val="1"/>
+    </w:lvlOverride>
+    <w:lvlOverride w:ilvl="5">
+      <w:startOverride w:val="1"/>
+    </w:lvlOverride>
+    <w:lvlOverride w:ilvl="6">
+      <w:startOverride w:val="1"/>
+    </w:lvlOverride>
+    <w:lvlOverride w:ilvl="7">
+      <w:startOverride w:val="1"/>
+    </w:lvlOverride>
+    <w:lvlOverride w:ilvl="8">
+      <w:startOverride w:val="1"/>
+    </w:lvlOverride>
   </w:num>
   <w:num w:numId="1005">
-    <w:abstractNumId w:val="991"/>
+    <w:abstractNumId w:val="99411"/>
+    <w:lvlOverride w:ilvl="0">
+      <w:startOverride w:val="1"/>
+    </w:lvlOverride>
+    <w:lvlOverride w:ilvl="1">
+      <w:startOverride w:val="1"/>
+    </w:lvlOverride>
+    <w:lvlOverride w:ilvl="2">
+      <w:startOverride w:val="1"/>
+    </w:lvlOverride>
+    <w:lvlOverride w:ilvl="3">
+      <w:startOverride w:val="1"/>
+    </w:lvlOverride>
+    <w:lvlOverride w:ilvl="4">
+      <w:startOverride w:val="1"/>
+    </w:lvlOverride>
+    <w:lvlOverride w:ilvl="5">
+      <w:startOverride w:val="1"/>
+    </w:lvlOverride>
+    <w:lvlOverride w:ilvl="6">
+      <w:startOverride w:val="1"/>
+    </w:lvlOverride>
+    <w:lvlOverride w:ilvl="7">
+      <w:startOverride w:val="1"/>
+    </w:lvlOverride>
+    <w:lvlOverride w:ilvl="8">
+      <w:startOverride w:val="1"/>
+    </w:lvlOverride>
   </w:num>
 </w:numbering>
 </file>

</xml_diff>